<commit_message>
Added a note about swagger-ui is disabled in production env
</commit_message>
<xml_diff>
--- a/3. Build, Run, Containerization & CICD with Github Actions.docx
+++ b/3. Build, Run, Containerization & CICD with Github Actions.docx
@@ -22,15 +22,7 @@
         <w:t>C</w:t>
       </w:r>
       <w:r>
-        <w:t xml:space="preserve">I/CD with </w:t>
-      </w:r>
-      <w:proofErr w:type="spellStart"/>
-      <w:r>
-        <w:t>Github</w:t>
-      </w:r>
-      <w:proofErr w:type="spellEnd"/>
-      <w:r>
-        <w:t xml:space="preserve"> Actions</w:t>
+        <w:t>I/CD with Github Actions</w:t>
       </w:r>
       <w:r>
         <w:t>:</w:t>
@@ -76,13 +68,8 @@
         <w:t xml:space="preserve">2. Open </w:t>
       </w:r>
       <w:r>
-        <w:t xml:space="preserve">your </w:t>
-      </w:r>
-      <w:proofErr w:type="spellStart"/>
-      <w:r>
-        <w:t>favorite</w:t>
-      </w:r>
-      <w:proofErr w:type="spellEnd"/>
+        <w:t>your favorite</w:t>
+      </w:r>
       <w:r>
         <w:t xml:space="preserve"> IDE (Spring Tool Suite, IntelliJ, Eclipse etc)</w:t>
       </w:r>
@@ -119,27 +106,7 @@
           <w:iCs/>
           <w:color w:val="0F9ED5" w:themeColor="accent4"/>
         </w:rPr>
-        <w:t>*set VM arguments: -</w:t>
-      </w:r>
-      <w:proofErr w:type="spellStart"/>
-      <w:proofErr w:type="gramStart"/>
-      <w:r>
-        <w:rPr>
-          <w:i/>
-          <w:iCs/>
-          <w:color w:val="0F9ED5" w:themeColor="accent4"/>
-        </w:rPr>
-        <w:t>Dspring.profiles.active</w:t>
-      </w:r>
-      <w:proofErr w:type="spellEnd"/>
-      <w:proofErr w:type="gramEnd"/>
-      <w:r>
-        <w:rPr>
-          <w:i/>
-          <w:iCs/>
-          <w:color w:val="0F9ED5" w:themeColor="accent4"/>
-        </w:rPr>
-        <w:t>=dev</w:t>
+        <w:t>*set VM arguments: -Dspring.profiles.active=dev</w:t>
       </w:r>
       <w:r>
         <w:rPr>
@@ -189,7 +156,23 @@
         <w:t xml:space="preserve"> </w:t>
       </w:r>
     </w:p>
-    <w:p/>
+    <w:p>
+      <w:pPr>
+        <w:rPr>
+          <w:i/>
+          <w:iCs/>
+          <w:color w:val="FF0000"/>
+        </w:rPr>
+      </w:pPr>
+      <w:r>
+        <w:rPr>
+          <w:i/>
+          <w:iCs/>
+          <w:color w:val="FF0000"/>
+        </w:rPr>
+        <w:t>**NOTE: swagger-ui has been disabled in production environment</w:t>
+      </w:r>
+    </w:p>
     <w:p>
       <w:pPr>
         <w:pStyle w:val="Heading3"/>
@@ -213,124 +196,99 @@
         <w:ind w:left="720"/>
       </w:pPr>
       <w:r>
+        <w:t>&gt; mvn clean install</w:t>
+      </w:r>
+    </w:p>
+    <w:p>
+      <w:r>
+        <w:t>3</w:t>
+      </w:r>
+      <w:r>
+        <w:t>. To build docker image:</w:t>
+      </w:r>
+    </w:p>
+    <w:p>
+      <w:pPr>
+        <w:ind w:left="720"/>
+      </w:pPr>
+      <w:r>
+        <w:t>&gt; docker build -f Dockerfile-dev -t library-system .</w:t>
+      </w:r>
+    </w:p>
+    <w:p>
+      <w:r>
+        <w:t>4</w:t>
+      </w:r>
+      <w:r>
+        <w:t>. To create and run a new container from the created docker image on local Docker Desktop:</w:t>
+      </w:r>
+    </w:p>
+    <w:p>
+      <w:pPr>
+        <w:ind w:left="720"/>
+      </w:pPr>
+      <w:r>
+        <w:t>&gt; docker run -p 8080:8080 library-system</w:t>
+      </w:r>
+    </w:p>
+    <w:p>
+      <w:r>
+        <w:t>5</w:t>
+      </w:r>
+      <w:r>
+        <w:t>. To list the running containers:</w:t>
+      </w:r>
+    </w:p>
+    <w:p>
+      <w:pPr>
+        <w:ind w:left="720"/>
+      </w:pPr>
+      <w:r>
+        <w:t xml:space="preserve">&gt; docker </w:t>
+      </w:r>
+      <w:r>
+        <w:rPr>
+          <w:u w:val="single"/>
+        </w:rPr>
+        <w:t>ps</w:t>
+      </w:r>
+    </w:p>
+    <w:p>
+      <w:r>
+        <w:t>6</w:t>
+      </w:r>
+      <w:r>
+        <w:t>. To SSH into the running container:</w:t>
+      </w:r>
+    </w:p>
+    <w:p>
+      <w:pPr>
+        <w:ind w:left="720"/>
+      </w:pPr>
+      <w:r>
+        <w:t xml:space="preserve">&gt; docker </w:t>
+      </w:r>
+      <w:r>
+        <w:rPr>
+          <w:u w:val="single"/>
+        </w:rPr>
+        <w:t>exec</w:t>
+      </w:r>
+      <w:r>
+        <w:t xml:space="preserve"> -it &lt;CONTAINER_ID_FROM_STEP_</w:t>
+      </w:r>
+      <w:r>
+        <w:t>5</w:t>
+      </w:r>
+      <w:r>
         <w:t xml:space="preserve">&gt; </w:t>
       </w:r>
-      <w:proofErr w:type="spellStart"/>
-      <w:r>
-        <w:t>mvn</w:t>
-      </w:r>
-      <w:proofErr w:type="spellEnd"/>
-      <w:r>
-        <w:t xml:space="preserve"> clean install</w:t>
-      </w:r>
-    </w:p>
-    <w:p>
-      <w:r>
-        <w:t>3</w:t>
-      </w:r>
-      <w:r>
-        <w:t>. To build docker image:</w:t>
-      </w:r>
-    </w:p>
-    <w:p>
-      <w:pPr>
-        <w:ind w:left="720"/>
-      </w:pPr>
-      <w:r>
-        <w:t xml:space="preserve">&gt; docker build -f </w:t>
-      </w:r>
-      <w:proofErr w:type="spellStart"/>
-      <w:r>
-        <w:t>Dockerfile</w:t>
-      </w:r>
-      <w:proofErr w:type="spellEnd"/>
-      <w:r>
-        <w:t>-dev -t library-</w:t>
-      </w:r>
-      <w:proofErr w:type="gramStart"/>
-      <w:r>
-        <w:t>system .</w:t>
-      </w:r>
-      <w:proofErr w:type="gramEnd"/>
-    </w:p>
-    <w:p>
-      <w:r>
-        <w:t>4</w:t>
-      </w:r>
-      <w:r>
-        <w:t>. To create and run a new container from the created docker image on local Docker Desktop:</w:t>
-      </w:r>
-    </w:p>
-    <w:p>
-      <w:pPr>
-        <w:ind w:left="720"/>
-      </w:pPr>
-      <w:r>
-        <w:t>&gt; docker run -p 8080:8080 library-system</w:t>
-      </w:r>
-    </w:p>
-    <w:p>
-      <w:r>
-        <w:t>5</w:t>
-      </w:r>
-      <w:r>
-        <w:t>. To list the running containers:</w:t>
-      </w:r>
-    </w:p>
-    <w:p>
-      <w:pPr>
-        <w:ind w:left="720"/>
-      </w:pPr>
-      <w:r>
-        <w:t xml:space="preserve">&gt; docker </w:t>
-      </w:r>
-      <w:proofErr w:type="spellStart"/>
       <w:r>
         <w:rPr>
           <w:u w:val="single"/>
         </w:rPr>
-        <w:t>ps</w:t>
-      </w:r>
-      <w:proofErr w:type="spellEnd"/>
-    </w:p>
-    <w:p>
-      <w:r>
-        <w:t>6</w:t>
-      </w:r>
-      <w:r>
-        <w:t>. To SSH into the running container:</w:t>
-      </w:r>
-    </w:p>
-    <w:p>
-      <w:pPr>
-        <w:ind w:left="720"/>
-      </w:pPr>
-      <w:r>
-        <w:t xml:space="preserve">&gt; docker </w:t>
-      </w:r>
-      <w:r>
-        <w:rPr>
-          <w:u w:val="single"/>
-        </w:rPr>
-        <w:t>exec</w:t>
-      </w:r>
-      <w:r>
-        <w:t xml:space="preserve"> -it &lt;CONTAINER_ID_FROM_STEP_</w:t>
-      </w:r>
-      <w:r>
-        <w:t>5</w:t>
-      </w:r>
-      <w:r>
-        <w:t xml:space="preserve">&gt; </w:t>
-      </w:r>
-      <w:proofErr w:type="spellStart"/>
-      <w:r>
-        <w:rPr>
-          <w:u w:val="single"/>
-        </w:rPr>
         <w:t>sh</w:t>
       </w:r>
-      <w:proofErr w:type="spellEnd"/>
     </w:p>
     <w:p>
       <w:r>
@@ -381,12 +339,12 @@
         <w:t>&gt; docker stop &lt;CONTAINER_ID_FROM_STEP_4&gt;</w:t>
       </w:r>
     </w:p>
-    <w:p/>
     <w:p>
       <w:pPr>
         <w:pStyle w:val="Heading3"/>
       </w:pPr>
       <w:r>
+        <w:lastRenderedPageBreak/>
         <w:t xml:space="preserve">Access to H2 Database console: </w:t>
       </w:r>
     </w:p>
@@ -406,11 +364,7 @@
         <w:t>jdbc</w:t>
       </w:r>
       <w:r>
-        <w:t>:h</w:t>
-      </w:r>
-      <w:proofErr w:type="gramStart"/>
-      <w:r>
-        <w:t>2:</w:t>
+        <w:t>:h2:</w:t>
       </w:r>
       <w:r>
         <w:rPr>
@@ -418,7 +372,6 @@
         </w:rPr>
         <w:t>mem</w:t>
       </w:r>
-      <w:proofErr w:type="gramEnd"/>
       <w:r>
         <w:t>:</w:t>
       </w:r>
@@ -442,14 +395,12 @@
       <w:r>
         <w:t xml:space="preserve">: </w:t>
       </w:r>
-      <w:proofErr w:type="spellStart"/>
       <w:r>
         <w:rPr>
           <w:u w:val="single"/>
         </w:rPr>
         <w:t>sa</w:t>
       </w:r>
-      <w:proofErr w:type="spellEnd"/>
     </w:p>
     <w:p>
       <w:r>
@@ -507,13 +458,8 @@
       <w:r>
         <w:t xml:space="preserve">Name: </w:t>
       </w:r>
-      <w:proofErr w:type="spellStart"/>
-      <w:r>
-        <w:t>github</w:t>
-      </w:r>
-      <w:proofErr w:type="spellEnd"/>
-      <w:r>
-        <w:t>-access-token</w:t>
+      <w:r>
+        <w:t>github-access-token</w:t>
       </w:r>
     </w:p>
     <w:p>
@@ -551,14 +497,12 @@
       <w:r>
         <w:t xml:space="preserve">Copy the generated access token and set to your </w:t>
       </w:r>
-      <w:proofErr w:type="spellStart"/>
       <w:r>
         <w:rPr>
           <w:u w:val="single"/>
         </w:rPr>
         <w:t>Github</w:t>
       </w:r>
-      <w:proofErr w:type="spellEnd"/>
       <w:r>
         <w:t xml:space="preserve"> Repository Secrets for DOCKER_PASSWORD.</w:t>
       </w:r>
@@ -630,13 +574,8 @@
       <w:pPr>
         <w:pStyle w:val="Heading3"/>
       </w:pPr>
-      <w:proofErr w:type="spellStart"/>
-      <w:r>
-        <w:t>Github</w:t>
-      </w:r>
-      <w:proofErr w:type="spellEnd"/>
-      <w:r>
-        <w:t xml:space="preserve"> </w:t>
+      <w:r>
+        <w:t xml:space="preserve">Github </w:t>
       </w:r>
       <w:r>
         <w:t>Account</w:t>
@@ -660,15 +599,7 @@
         </w:numPr>
       </w:pPr>
       <w:r>
-        <w:t xml:space="preserve">Create a </w:t>
-      </w:r>
-      <w:proofErr w:type="spellStart"/>
-      <w:r>
-        <w:t>Github</w:t>
-      </w:r>
-      <w:proofErr w:type="spellEnd"/>
-      <w:r>
-        <w:t xml:space="preserve"> Account and create a repository named </w:t>
+        <w:t xml:space="preserve">Create a Github Account and create a repository named </w:t>
       </w:r>
       <w:r>
         <w:rPr>
@@ -692,15 +623,7 @@
         </w:numPr>
       </w:pPr>
       <w:r>
-        <w:t xml:space="preserve">Login to </w:t>
-      </w:r>
-      <w:proofErr w:type="spellStart"/>
-      <w:r>
-        <w:t>Github</w:t>
-      </w:r>
-      <w:proofErr w:type="spellEnd"/>
-      <w:r>
-        <w:t>, click Settings -&gt; Secrets and variables -&gt; Actions</w:t>
+        <w:t>Login to Github, click Settings -&gt; Secrets and variables -&gt; Actions</w:t>
       </w:r>
     </w:p>
     <w:p>
@@ -815,14 +738,12 @@
       <w:pPr>
         <w:ind w:left="720"/>
       </w:pPr>
-      <w:proofErr w:type="spellStart"/>
       <w:r>
         <w:rPr>
           <w:u w:val="single"/>
         </w:rPr>
         <w:t>Github</w:t>
       </w:r>
-      <w:proofErr w:type="spellEnd"/>
       <w:r>
         <w:t xml:space="preserve"> Account -&gt; Settings -&gt; Secrets and variables -&gt; Actions:</w:t>
       </w:r>
@@ -862,13 +783,8 @@
         <w:t>DB_USERNAME:</w:t>
       </w:r>
       <w:r>
-        <w:t xml:space="preserve"> </w:t>
-      </w:r>
-      <w:proofErr w:type="spellStart"/>
-      <w:r>
-        <w:t>sa</w:t>
-      </w:r>
-      <w:proofErr w:type="spellEnd"/>
+        <w:t xml:space="preserve"> sa</w:t>
+      </w:r>
     </w:p>
     <w:p>
       <w:pPr>
@@ -1015,15 +931,7 @@
         <w:pStyle w:val="Heading3"/>
       </w:pPr>
       <w:r>
-        <w:t xml:space="preserve">Push Code to </w:t>
-      </w:r>
-      <w:proofErr w:type="spellStart"/>
-      <w:r>
-        <w:t>Github</w:t>
-      </w:r>
-      <w:proofErr w:type="spellEnd"/>
-      <w:r>
-        <w:t xml:space="preserve"> repository</w:t>
+        <w:t>Push Code to Github repository</w:t>
       </w:r>
     </w:p>
     <w:p>
@@ -1059,13 +967,8 @@
         </w:numPr>
       </w:pPr>
       <w:r>
-        <w:t xml:space="preserve">git </w:t>
-      </w:r>
-      <w:proofErr w:type="spellStart"/>
-      <w:r>
-        <w:t>init</w:t>
-      </w:r>
-      <w:proofErr w:type="spellEnd"/>
+        <w:t>git init</w:t>
+      </w:r>
     </w:p>
     <w:p>
       <w:pPr>
@@ -1350,38 +1253,29 @@
       <w:pPr>
         <w:pStyle w:val="Heading3"/>
       </w:pPr>
-      <w:proofErr w:type="spellStart"/>
-      <w:r>
+      <w:r>
+        <w:t>Github Actions</w:t>
+      </w:r>
+    </w:p>
+    <w:p>
+      <w:r>
+        <w:t xml:space="preserve">After code push to </w:t>
+      </w:r>
+      <w:r>
+        <w:rPr>
+          <w:u w:val="single"/>
+        </w:rPr>
         <w:t>Github</w:t>
       </w:r>
-      <w:proofErr w:type="spellEnd"/>
-      <w:r>
-        <w:t xml:space="preserve"> Actions</w:t>
-      </w:r>
-    </w:p>
-    <w:p>
-      <w:r>
-        <w:t xml:space="preserve">After code push to </w:t>
-      </w:r>
-      <w:proofErr w:type="spellStart"/>
+      <w:r>
+        <w:t xml:space="preserve">, </w:t>
+      </w:r>
       <w:r>
         <w:rPr>
           <w:u w:val="single"/>
         </w:rPr>
         <w:t>Github</w:t>
       </w:r>
-      <w:proofErr w:type="spellEnd"/>
-      <w:r>
-        <w:t xml:space="preserve">, </w:t>
-      </w:r>
-      <w:proofErr w:type="spellStart"/>
-      <w:r>
-        <w:rPr>
-          <w:u w:val="single"/>
-        </w:rPr>
-        <w:t>Github</w:t>
-      </w:r>
-      <w:proofErr w:type="spellEnd"/>
       <w:r>
         <w:t xml:space="preserve"> action</w:t>
       </w:r>
@@ -1427,23 +1321,10 @@
         <w:t xml:space="preserve"> under</w:t>
       </w:r>
       <w:r>
-        <w:t xml:space="preserve"> library-system</w:t>
-      </w:r>
-      <w:proofErr w:type="gramStart"/>
-      <w:r>
-        <w:t>/</w:t>
-      </w:r>
-      <w:r>
-        <w:t>.</w:t>
-      </w:r>
-      <w:proofErr w:type="spellStart"/>
-      <w:r>
-        <w:t>github</w:t>
-      </w:r>
-      <w:proofErr w:type="spellEnd"/>
-      <w:proofErr w:type="gramEnd"/>
-      <w:r>
-        <w:t>/workflows</w:t>
+        <w:t xml:space="preserve"> library-system/</w:t>
+      </w:r>
+      <w:r>
+        <w:t>.github/workflows</w:t>
       </w:r>
       <w:r>
         <w:t>:</w:t>
@@ -1472,15 +1353,7 @@
         <w:t xml:space="preserve"> </w:t>
       </w:r>
       <w:r>
-        <w:t>(ci-cd-docker-</w:t>
-      </w:r>
-      <w:proofErr w:type="spellStart"/>
-      <w:r>
-        <w:t>hub.yml</w:t>
-      </w:r>
-      <w:proofErr w:type="spellEnd"/>
-      <w:r>
-        <w:t>)</w:t>
+        <w:t>(ci-cd-docker-hub.yml)</w:t>
       </w:r>
     </w:p>
     <w:p>
@@ -1507,26 +1380,8 @@
         <w:t xml:space="preserve">&gt; </w:t>
       </w:r>
       <w:r>
-        <w:t xml:space="preserve">docker pull </w:t>
-      </w:r>
-      <w:proofErr w:type="spellStart"/>
-      <w:r>
-        <w:t>chuasoonee</w:t>
-      </w:r>
-      <w:proofErr w:type="spellEnd"/>
-      <w:r>
-        <w:t>/</w:t>
-      </w:r>
-      <w:proofErr w:type="spellStart"/>
-      <w:r>
-        <w:t>staging-library-</w:t>
-      </w:r>
-      <w:proofErr w:type="gramStart"/>
-      <w:r>
-        <w:t>system:latest</w:t>
-      </w:r>
-      <w:proofErr w:type="spellEnd"/>
-      <w:proofErr w:type="gramEnd"/>
+        <w:t>docker pull chuasoonee/staging-library-system:latest</w:t>
+      </w:r>
     </w:p>
     <w:p>
       <w:pPr>
@@ -1537,26 +1392,8 @@
         <w:t xml:space="preserve">&gt; </w:t>
       </w:r>
       <w:r>
-        <w:t xml:space="preserve">docker run -d -p 8080:8080 </w:t>
-      </w:r>
-      <w:proofErr w:type="spellStart"/>
-      <w:r>
-        <w:t>chuasoonee</w:t>
-      </w:r>
-      <w:proofErr w:type="spellEnd"/>
-      <w:r>
-        <w:t>/</w:t>
-      </w:r>
-      <w:proofErr w:type="spellStart"/>
-      <w:r>
-        <w:t>staging-library-</w:t>
-      </w:r>
-      <w:proofErr w:type="gramStart"/>
-      <w:r>
-        <w:t>system:latest</w:t>
-      </w:r>
-      <w:proofErr w:type="spellEnd"/>
-      <w:proofErr w:type="gramEnd"/>
+        <w:t>docker run -d -p 8080:8080 chuasoonee/staging-library-system:latest</w:t>
+      </w:r>
     </w:p>
     <w:p>
       <w:pPr>
@@ -1605,23 +1442,7 @@
         <w:t xml:space="preserve"> </w:t>
       </w:r>
       <w:r>
-        <w:t>(ci-cd-</w:t>
-      </w:r>
-      <w:proofErr w:type="spellStart"/>
-      <w:r>
-        <w:t>aws</w:t>
-      </w:r>
-      <w:proofErr w:type="spellEnd"/>
-      <w:r>
-        <w:t>-</w:t>
-      </w:r>
-      <w:proofErr w:type="spellStart"/>
-      <w:r>
-        <w:t>ecr-eks.yml</w:t>
-      </w:r>
-      <w:proofErr w:type="spellEnd"/>
-      <w:r>
-        <w:t>)</w:t>
+        <w:t>(ci-cd-aws-ecr-eks.yml)</w:t>
       </w:r>
     </w:p>
     <w:p>
@@ -1667,15 +1488,7 @@
         <w:ind w:left="1440"/>
       </w:pPr>
       <w:r>
-        <w:t xml:space="preserve">&gt; </w:t>
-      </w:r>
-      <w:proofErr w:type="spellStart"/>
-      <w:r>
-        <w:t>kubectl</w:t>
-      </w:r>
-      <w:proofErr w:type="spellEnd"/>
-      <w:r>
-        <w:t xml:space="preserve"> get svc</w:t>
+        <w:t>&gt; kubectl get svc</w:t>
       </w:r>
     </w:p>
     <w:p>
@@ -1684,15 +1497,7 @@
         <w:ind w:left="1440"/>
       </w:pPr>
       <w:r>
-        <w:t xml:space="preserve">&gt; </w:t>
-      </w:r>
-      <w:proofErr w:type="spellStart"/>
-      <w:r>
-        <w:t>kubectl</w:t>
-      </w:r>
-      <w:proofErr w:type="spellEnd"/>
-      <w:r>
-        <w:t xml:space="preserve"> get po</w:t>
+        <w:t>&gt; kubectl get po</w:t>
       </w:r>
     </w:p>
     <w:p>

</xml_diff>